<commit_message>
avance modelos ps leo
</commit_message>
<xml_diff>
--- a/AlgoritmosGeneticos/GeneticAlgorithmModelingProject/1 - Requisitos/Funcionales/Descripciones/DescripcionCU001.docx
+++ b/AlgoritmosGeneticos/GeneticAlgorithmModelingProject/1 - Requisitos/Funcionales/Descripciones/DescripcionCU001.docx
@@ -1,18 +1,18 @@
 
 <file path=word/document.xml><?xml version="1.0" encoding="utf-8"?>
-<w:document xmlns:wpc="http://schemas.microsoft.com/office/word/2010/wordprocessingCanvas" xmlns:mc="http://schemas.openxmlformats.org/markup-compatibility/2006" xmlns:o="urn:schemas-microsoft-com:office:office" xmlns:r="http://schemas.openxmlformats.org/officeDocument/2006/relationships" xmlns:m="http://schemas.openxmlformats.org/officeDocument/2006/math" xmlns:v="urn:schemas-microsoft-com:vml" xmlns:wp14="http://schemas.microsoft.com/office/word/2010/wordprocessingDrawing" xmlns:wp="http://schemas.openxmlformats.org/drawingml/2006/wordprocessingDrawing" xmlns:w10="urn:schemas-microsoft-com:office:word" xmlns:w="http://schemas.openxmlformats.org/wordprocessingml/2006/main" xmlns:w14="http://schemas.microsoft.com/office/word/2010/wordml" xmlns:wpg="http://schemas.microsoft.com/office/word/2010/wordprocessingGroup" xmlns:wpi="http://schemas.microsoft.com/office/word/2010/wordprocessingInk" xmlns:wne="http://schemas.microsoft.com/office/word/2006/wordml" xmlns:wps="http://schemas.microsoft.com/office/word/2010/wordprocessingShape" mc:Ignorable="w14 wp14">
+<w:document xmlns:ve="http://schemas.openxmlformats.org/markup-compatibility/2006" xmlns:o="urn:schemas-microsoft-com:office:office" xmlns:r="http://schemas.openxmlformats.org/officeDocument/2006/relationships" xmlns:m="http://schemas.openxmlformats.org/officeDocument/2006/math" xmlns:v="urn:schemas-microsoft-com:vml" xmlns:wp="http://schemas.openxmlformats.org/drawingml/2006/wordprocessingDrawing" xmlns:w10="urn:schemas-microsoft-com:office:word" xmlns:w="http://schemas.openxmlformats.org/wordprocessingml/2006/main" xmlns:wne="http://schemas.microsoft.com/office/word/2006/wordml">
   <w:body>
     <w:tbl>
       <w:tblPr>
         <w:tblStyle w:val="Tablaconcuadrcula"/>
         <w:tblW w:w="0" w:type="auto"/>
-        <w:tblLook w:val="04A0" w:firstRow="1" w:lastRow="0" w:firstColumn="1" w:lastColumn="0" w:noHBand="0" w:noVBand="1"/>
+        <w:tblLook w:val="04A0"/>
       </w:tblPr>
       <w:tblGrid>
-        <w:gridCol w:w="553"/>
-        <w:gridCol w:w="953"/>
-        <w:gridCol w:w="3705"/>
-        <w:gridCol w:w="3843"/>
+        <w:gridCol w:w="520"/>
+        <w:gridCol w:w="1079"/>
+        <w:gridCol w:w="3658"/>
+        <w:gridCol w:w="3797"/>
       </w:tblGrid>
       <w:tr>
         <w:trPr>
@@ -60,31 +60,47 @@
                 <w:sz w:val="28"/>
                 <w:szCs w:val="28"/>
               </w:rPr>
-              <w:t>CU01</w:t>
-            </w:r>
-          </w:p>
-        </w:tc>
-        <w:tc>
-          <w:tcPr>
-            <w:tcW w:w="0" w:type="auto"/>
-            <w:gridSpan w:val="2"/>
-            <w:vAlign w:val="center"/>
-          </w:tcPr>
-          <w:p>
-            <w:pPr>
-              <w:rPr>
-                <w:b/>
-                <w:sz w:val="28"/>
-                <w:szCs w:val="28"/>
-              </w:rPr>
-            </w:pPr>
-            <w:r>
-              <w:rPr>
-                <w:b/>
+              <w:t>CU0</w:t>
+            </w:r>
+            <w:r>
+              <w:rPr>
                 <w:noProof/>
                 <w:sz w:val="28"/>
                 <w:szCs w:val="28"/>
               </w:rPr>
+              <w:t>0</w:t>
+            </w:r>
+            <w:r>
+              <w:rPr>
+                <w:noProof/>
+                <w:sz w:val="28"/>
+                <w:szCs w:val="28"/>
+              </w:rPr>
+              <w:t>1</w:t>
+            </w:r>
+          </w:p>
+        </w:tc>
+        <w:tc>
+          <w:tcPr>
+            <w:tcW w:w="0" w:type="auto"/>
+            <w:gridSpan w:val="2"/>
+            <w:vAlign w:val="center"/>
+          </w:tcPr>
+          <w:p>
+            <w:pPr>
+              <w:rPr>
+                <w:b/>
+                <w:sz w:val="28"/>
+                <w:szCs w:val="28"/>
+              </w:rPr>
+            </w:pPr>
+            <w:r>
+              <w:rPr>
+                <w:b/>
+                <w:noProof/>
+                <w:sz w:val="28"/>
+                <w:szCs w:val="28"/>
+              </w:rPr>
               <w:t>Optimizar Matriz por Porcentaje Completo</w:t>
             </w:r>
           </w:p>
@@ -242,6 +258,12 @@
                 <w:b/>
               </w:rPr>
               <w:t>Actores</w:t>
+            </w:r>
+            <w:r>
+              <w:rPr>
+                <w:b/>
+              </w:rPr>
+              <w:t xml:space="preserve"> / Subsistema</w:t>
             </w:r>
           </w:p>
         </w:tc>
@@ -771,7 +793,7 @@
 </file>
 
 <file path=word/styles.xml><?xml version="1.0" encoding="utf-8"?>
-<w:styles xmlns:mc="http://schemas.openxmlformats.org/markup-compatibility/2006" xmlns:r="http://schemas.openxmlformats.org/officeDocument/2006/relationships" xmlns:w="http://schemas.openxmlformats.org/wordprocessingml/2006/main" xmlns:w14="http://schemas.microsoft.com/office/word/2010/wordml" mc:Ignorable="w14">
+<w:styles xmlns:r="http://schemas.openxmlformats.org/officeDocument/2006/relationships" xmlns:w="http://schemas.openxmlformats.org/wordprocessingml/2006/main">
   <w:docDefaults>
     <w:rPrDefault>
       <w:rPr>
@@ -946,6 +968,7 @@
     <w:uiPriority w:val="99"/>
     <w:semiHidden/>
     <w:unhideWhenUsed/>
+    <w:qFormat/>
     <w:tblPr>
       <w:tblInd w:w="0" w:type="dxa"/>
       <w:tblCellMar>

</xml_diff>